<commit_message>
Remove all new text
</commit_message>
<xml_diff>
--- a/Learn/Hello.docx
+++ b/Learn/Hello.docx
@@ -4,15 +4,8 @@
   <w:body>
     <w:p>
       <w:r>
-        <w:t>Hello this is a document</w:t>
+        <w:t>Deleted all oooops</w:t>
       </w:r>
-    </w:p>
-    <w:p>
-      <w:r>
-        <w:t>This is an added sentence to the document</w:t>
-      </w:r>
-    </w:p>
-    <w:p>
       <w:bookmarkStart w:id="0" w:name="_GoBack"/>
       <w:bookmarkEnd w:id="0"/>
     </w:p>

</xml_diff>